<commit_message>
Included moving average section
</commit_message>
<xml_diff>
--- a/Weather_Analysis.docx
+++ b/Weather_Analysis.docx
@@ -1670,21 +1670,464 @@
     </w:p>
     <w:p>
       <w:pPr>
+        <w:pStyle w:val="Heading1"/>
+        <w:numPr>
+          <w:ilvl w:val="0"/>
+          <w:numId w:val="6"/>
+        </w:numPr>
+        <w:spacing w:after="240"/>
+        <w:rPr>
+          <w:rFonts w:ascii="Open Sans" w:hAnsi="Open Sans"/>
+          <w:b/>
+          <w:bCs/>
+          <w:color w:val="auto"/>
+          <w:shd w:val="clear" w:color="auto" w:fill="FAFBFC"/>
+        </w:rPr>
+      </w:pPr>
+      <w:bookmarkStart w:id="2" w:name="_Toc39092780"/>
+      <w:r>
+        <w:rPr>
+          <w:rFonts w:ascii="Open Sans" w:hAnsi="Open Sans"/>
+          <w:b/>
+          <w:bCs/>
+          <w:color w:val="auto"/>
+          <w:shd w:val="clear" w:color="auto" w:fill="FAFBFC"/>
+        </w:rPr>
+        <w:t>Moving Average Calculation</w:t>
+      </w:r>
+      <w:bookmarkEnd w:id="2"/>
+    </w:p>
+    <w:p>
+      <w:pPr>
+        <w:spacing w:line="360" w:lineRule="auto"/>
+        <w:rPr>
+          <w:rFonts w:ascii="Open Sans" w:hAnsi="Open Sans"/>
+          <w:color w:val="2E3D49"/>
+          <w:sz w:val="24"/>
+          <w:szCs w:val="24"/>
+          <w:shd w:val="clear" w:color="auto" w:fill="FAFBFC"/>
+        </w:rPr>
+      </w:pPr>
+      <w:r>
+        <w:rPr>
+          <w:rFonts w:ascii="Open Sans" w:hAnsi="Open Sans"/>
+          <w:color w:val="2E3D49"/>
+          <w:sz w:val="24"/>
+          <w:szCs w:val="24"/>
+          <w:shd w:val="clear" w:color="auto" w:fill="FAFBFC"/>
+        </w:rPr>
+        <w:t xml:space="preserve">5 years moving average (5Y-MA) were calculated using the </w:t>
+      </w:r>
+      <w:r>
+        <w:rPr>
+          <w:rFonts w:ascii="Open Sans" w:hAnsi="Open Sans"/>
+          <w:color w:val="2E3D49"/>
+          <w:sz w:val="24"/>
+          <w:szCs w:val="24"/>
+          <w:shd w:val="clear" w:color="auto" w:fill="FAFBFC"/>
+        </w:rPr>
+        <w:t>AVERAGE</w:t>
+      </w:r>
+      <w:r>
+        <w:rPr>
+          <w:rFonts w:ascii="Open Sans" w:hAnsi="Open Sans"/>
+          <w:color w:val="2E3D49"/>
+          <w:sz w:val="24"/>
+          <w:szCs w:val="24"/>
+          <w:shd w:val="clear" w:color="auto" w:fill="FAFBFC"/>
+        </w:rPr>
+        <w:t xml:space="preserve"> function in excel for the global and Riyadh temperatures (Figure 1)</w:t>
+      </w:r>
+      <w:proofErr w:type="gramStart"/>
+      <w:r>
+        <w:rPr>
+          <w:rFonts w:ascii="Open Sans" w:hAnsi="Open Sans"/>
+          <w:color w:val="2E3D49"/>
+          <w:sz w:val="24"/>
+          <w:szCs w:val="24"/>
+          <w:shd w:val="clear" w:color="auto" w:fill="FAFBFC"/>
+        </w:rPr>
+        <w:t>.</w:t>
+      </w:r>
+      <w:proofErr w:type="gramEnd"/>
+      <w:r>
+        <w:rPr>
+          <w:rFonts w:ascii="Open Sans" w:hAnsi="Open Sans"/>
+          <w:color w:val="2E3D49"/>
+          <w:sz w:val="24"/>
+          <w:szCs w:val="24"/>
+          <w:shd w:val="clear" w:color="auto" w:fill="FAFBFC"/>
+        </w:rPr>
+        <w:t xml:space="preserve"> The following is a demonstration of the 5Y-MA computation for C7, C8, C9 and Cn in the excel sheet:</w:t>
+      </w:r>
+    </w:p>
+    <w:p>
+      <w:pPr>
+        <w:spacing w:line="360" w:lineRule="auto"/>
+        <w:rPr>
+          <w:rFonts w:ascii="Open Sans" w:hAnsi="Open Sans"/>
+          <w:color w:val="2E3D49"/>
+          <w:sz w:val="24"/>
+          <w:szCs w:val="24"/>
+          <w:shd w:val="clear" w:color="auto" w:fill="FAFBFC"/>
+        </w:rPr>
+      </w:pPr>
+      <w:r>
+        <w:rPr>
+          <w:rFonts w:ascii="Open Sans" w:hAnsi="Open Sans"/>
+          <w:color w:val="2E3D49"/>
+          <w:sz w:val="24"/>
+          <w:szCs w:val="24"/>
+          <w:shd w:val="clear" w:color="auto" w:fill="FAFBFC"/>
+        </w:rPr>
+        <w:t xml:space="preserve">C7 </w:t>
+      </w:r>
+      <w:r>
+        <w:rPr>
+          <w:rFonts w:ascii="Open Sans" w:hAnsi="Open Sans"/>
+          <w:color w:val="2E3D49"/>
+          <w:sz w:val="24"/>
+          <w:szCs w:val="24"/>
+          <w:shd w:val="clear" w:color="auto" w:fill="FAFBFC"/>
+        </w:rPr>
+        <w:t>=</w:t>
+      </w:r>
+      <w:proofErr w:type="gramStart"/>
+      <w:r>
+        <w:rPr>
+          <w:rFonts w:ascii="Open Sans" w:hAnsi="Open Sans"/>
+          <w:color w:val="2E3D49"/>
+          <w:sz w:val="24"/>
+          <w:szCs w:val="24"/>
+          <w:shd w:val="clear" w:color="auto" w:fill="FAFBFC"/>
+        </w:rPr>
+        <w:t>AVERAGE(</w:t>
+      </w:r>
+      <w:proofErr w:type="gramEnd"/>
+      <w:r>
+        <w:rPr>
+          <w:rFonts w:ascii="Open Sans" w:hAnsi="Open Sans"/>
+          <w:color w:val="2E3D49"/>
+          <w:sz w:val="24"/>
+          <w:szCs w:val="24"/>
+          <w:shd w:val="clear" w:color="auto" w:fill="FAFBFC"/>
+        </w:rPr>
+        <w:t>B3:B7)</w:t>
+      </w:r>
+    </w:p>
+    <w:p>
+      <w:pPr>
+        <w:spacing w:line="360" w:lineRule="auto"/>
+        <w:rPr>
+          <w:rFonts w:ascii="Open Sans" w:hAnsi="Open Sans"/>
+          <w:color w:val="2E3D49"/>
+          <w:sz w:val="24"/>
+          <w:szCs w:val="24"/>
+          <w:shd w:val="clear" w:color="auto" w:fill="FAFBFC"/>
+        </w:rPr>
+      </w:pPr>
+      <w:r>
+        <w:rPr>
+          <w:rFonts w:ascii="Open Sans" w:hAnsi="Open Sans"/>
+          <w:color w:val="2E3D49"/>
+          <w:sz w:val="24"/>
+          <w:szCs w:val="24"/>
+          <w:shd w:val="clear" w:color="auto" w:fill="FAFBFC"/>
+        </w:rPr>
+        <w:t xml:space="preserve">C8 </w:t>
+      </w:r>
+      <w:r>
+        <w:rPr>
+          <w:rFonts w:ascii="Open Sans" w:hAnsi="Open Sans"/>
+          <w:color w:val="2E3D49"/>
+          <w:sz w:val="24"/>
+          <w:szCs w:val="24"/>
+          <w:shd w:val="clear" w:color="auto" w:fill="FAFBFC"/>
+        </w:rPr>
+        <w:t>=</w:t>
+      </w:r>
+      <w:proofErr w:type="gramStart"/>
+      <w:r>
+        <w:rPr>
+          <w:rFonts w:ascii="Open Sans" w:hAnsi="Open Sans"/>
+          <w:color w:val="2E3D49"/>
+          <w:sz w:val="24"/>
+          <w:szCs w:val="24"/>
+          <w:shd w:val="clear" w:color="auto" w:fill="FAFBFC"/>
+        </w:rPr>
+        <w:t>AVERAGE(</w:t>
+      </w:r>
+      <w:proofErr w:type="gramEnd"/>
+      <w:r>
+        <w:rPr>
+          <w:rFonts w:ascii="Open Sans" w:hAnsi="Open Sans"/>
+          <w:color w:val="2E3D49"/>
+          <w:sz w:val="24"/>
+          <w:szCs w:val="24"/>
+          <w:shd w:val="clear" w:color="auto" w:fill="FAFBFC"/>
+        </w:rPr>
+        <w:t>B4:B8)</w:t>
+      </w:r>
+    </w:p>
+    <w:p>
+      <w:pPr>
+        <w:spacing w:line="360" w:lineRule="auto"/>
+        <w:rPr>
+          <w:rFonts w:ascii="Open Sans" w:hAnsi="Open Sans"/>
+          <w:color w:val="2E3D49"/>
+          <w:sz w:val="24"/>
+          <w:szCs w:val="24"/>
+          <w:shd w:val="clear" w:color="auto" w:fill="FAFBFC"/>
+        </w:rPr>
+      </w:pPr>
+      <w:r>
+        <w:rPr>
+          <w:rFonts w:ascii="Open Sans" w:hAnsi="Open Sans"/>
+          <w:color w:val="2E3D49"/>
+          <w:sz w:val="24"/>
+          <w:szCs w:val="24"/>
+          <w:shd w:val="clear" w:color="auto" w:fill="FAFBFC"/>
+        </w:rPr>
+        <w:t xml:space="preserve">C9 </w:t>
+      </w:r>
+      <w:r>
+        <w:rPr>
+          <w:rFonts w:ascii="Open Sans" w:hAnsi="Open Sans"/>
+          <w:color w:val="2E3D49"/>
+          <w:sz w:val="24"/>
+          <w:szCs w:val="24"/>
+          <w:shd w:val="clear" w:color="auto" w:fill="FAFBFC"/>
+        </w:rPr>
+        <w:t>=</w:t>
+      </w:r>
+      <w:proofErr w:type="gramStart"/>
+      <w:r>
+        <w:rPr>
+          <w:rFonts w:ascii="Open Sans" w:hAnsi="Open Sans"/>
+          <w:color w:val="2E3D49"/>
+          <w:sz w:val="24"/>
+          <w:szCs w:val="24"/>
+          <w:shd w:val="clear" w:color="auto" w:fill="FAFBFC"/>
+        </w:rPr>
+        <w:t>AVERAGE(</w:t>
+      </w:r>
+      <w:proofErr w:type="gramEnd"/>
+      <w:r>
+        <w:rPr>
+          <w:rFonts w:ascii="Open Sans" w:hAnsi="Open Sans"/>
+          <w:color w:val="2E3D49"/>
+          <w:sz w:val="24"/>
+          <w:szCs w:val="24"/>
+          <w:shd w:val="clear" w:color="auto" w:fill="FAFBFC"/>
+        </w:rPr>
+        <w:t>B5:B9)</w:t>
+      </w:r>
+    </w:p>
+    <w:p>
+      <w:pPr>
+        <w:spacing w:line="360" w:lineRule="auto"/>
+        <w:rPr>
+          <w:rFonts w:ascii="Open Sans" w:hAnsi="Open Sans"/>
+          <w:color w:val="2E3D49"/>
+          <w:sz w:val="24"/>
+          <w:szCs w:val="24"/>
+          <w:shd w:val="clear" w:color="auto" w:fill="FAFBFC"/>
+        </w:rPr>
+      </w:pPr>
+      <w:r>
+        <w:rPr>
+          <w:rFonts w:ascii="Open Sans" w:hAnsi="Open Sans"/>
+          <w:color w:val="2E3D49"/>
+          <w:sz w:val="24"/>
+          <w:szCs w:val="24"/>
+          <w:shd w:val="clear" w:color="auto" w:fill="FAFBFC"/>
+        </w:rPr>
+        <w:t>Cn =</w:t>
+      </w:r>
+      <w:proofErr w:type="gramStart"/>
+      <w:r>
+        <w:rPr>
+          <w:rFonts w:ascii="Open Sans" w:hAnsi="Open Sans"/>
+          <w:color w:val="2E3D49"/>
+          <w:sz w:val="24"/>
+          <w:szCs w:val="24"/>
+          <w:shd w:val="clear" w:color="auto" w:fill="FAFBFC"/>
+        </w:rPr>
+        <w:t>AVERAGE</w:t>
+      </w:r>
+      <w:r>
+        <w:rPr>
+          <w:rFonts w:ascii="Open Sans" w:hAnsi="Open Sans"/>
+          <w:color w:val="2E3D49"/>
+          <w:sz w:val="24"/>
+          <w:szCs w:val="24"/>
+          <w:shd w:val="clear" w:color="auto" w:fill="FAFBFC"/>
+        </w:rPr>
+        <w:t>(</w:t>
+      </w:r>
+      <w:proofErr w:type="gramEnd"/>
+      <w:r>
+        <w:rPr>
+          <w:rFonts w:ascii="Open Sans" w:hAnsi="Open Sans"/>
+          <w:color w:val="2E3D49"/>
+          <w:sz w:val="24"/>
+          <w:szCs w:val="24"/>
+          <w:shd w:val="clear" w:color="auto" w:fill="FAFBFC"/>
+        </w:rPr>
+        <w:t>B(n-4):B(n))</w:t>
+      </w:r>
+    </w:p>
+    <w:p>
+      <w:pPr>
+        <w:spacing w:line="360" w:lineRule="auto"/>
+        <w:rPr>
+          <w:rFonts w:ascii="Open Sans" w:hAnsi="Open Sans"/>
+          <w:color w:val="2E3D49"/>
+          <w:sz w:val="24"/>
+          <w:szCs w:val="24"/>
+          <w:shd w:val="clear" w:color="auto" w:fill="FAFBFC"/>
+        </w:rPr>
+      </w:pPr>
+      <w:r>
+        <w:rPr>
+          <w:rFonts w:ascii="Open Sans" w:hAnsi="Open Sans"/>
+          <w:color w:val="2E3D49"/>
+          <w:sz w:val="24"/>
+          <w:szCs w:val="24"/>
+          <w:shd w:val="clear" w:color="auto" w:fill="FAFBFC"/>
+        </w:rPr>
+        <w:t xml:space="preserve">A similar computation was performed in excel for the 5Y-MA global temperatures and a sample results is shown in Figure 2. </w:t>
+      </w:r>
+    </w:p>
+    <w:p>
+      <w:pPr>
+        <w:spacing w:after="0" w:line="360" w:lineRule="auto"/>
+        <w:jc w:val="center"/>
+        <w:rPr>
+          <w:rFonts w:ascii="Open Sans" w:hAnsi="Open Sans"/>
+          <w:color w:val="2E3D49"/>
+          <w:sz w:val="24"/>
+          <w:szCs w:val="24"/>
+          <w:shd w:val="clear" w:color="auto" w:fill="FAFBFC"/>
+        </w:rPr>
+      </w:pPr>
+      <w:r>
+        <w:rPr>
+          <w:noProof/>
+        </w:rPr>
+        <w:drawing>
+          <wp:inline distT="0" distB="0" distL="0" distR="0" wp14:anchorId="1BF78E25" wp14:editId="0314DA77">
+            <wp:extent cx="4916384" cy="3224540"/>
+            <wp:effectExtent l="0" t="0" r="0" b="0"/>
+            <wp:docPr id="5" name="Picture 5"/>
+            <wp:cNvGraphicFramePr>
+              <a:graphicFrameLocks xmlns:a="http://schemas.openxmlformats.org/drawingml/2006/main" noChangeAspect="1"/>
+            </wp:cNvGraphicFramePr>
+            <a:graphic xmlns:a="http://schemas.openxmlformats.org/drawingml/2006/main">
+              <a:graphicData uri="http://schemas.openxmlformats.org/drawingml/2006/picture">
+                <pic:pic xmlns:pic="http://schemas.openxmlformats.org/drawingml/2006/picture">
+                  <pic:nvPicPr>
+                    <pic:cNvPr id="1" name=""/>
+                    <pic:cNvPicPr/>
+                  </pic:nvPicPr>
+                  <pic:blipFill>
+                    <a:blip r:embed="rId11"/>
+                    <a:stretch>
+                      <a:fillRect/>
+                    </a:stretch>
+                  </pic:blipFill>
+                  <pic:spPr>
+                    <a:xfrm>
+                      <a:off x="0" y="0"/>
+                      <a:ext cx="4930337" cy="3233691"/>
+                    </a:xfrm>
+                    <a:prstGeom prst="rect">
+                      <a:avLst/>
+                    </a:prstGeom>
+                  </pic:spPr>
+                </pic:pic>
+              </a:graphicData>
+            </a:graphic>
+          </wp:inline>
+        </w:drawing>
+      </w:r>
+    </w:p>
+    <w:p>
+      <w:pPr>
         <w:spacing w:line="360" w:lineRule="auto"/>
         <w:jc w:val="center"/>
         <w:rPr>
           <w:rFonts w:ascii="Open Sans" w:hAnsi="Open Sans"/>
-          <w:color w:val="2E3D49"/>
-          <w:sz w:val="24"/>
-          <w:szCs w:val="24"/>
-          <w:shd w:val="clear" w:color="auto" w:fill="FAFBFC"/>
-        </w:rPr>
-      </w:pPr>
-      <w:bookmarkStart w:id="2" w:name="_GoBack"/>
-      <w:bookmarkEnd w:id="2"/>
+          <w:b/>
+          <w:bCs/>
+          <w:i/>
+          <w:iCs/>
+          <w:color w:val="2E3D49"/>
+          <w:sz w:val="24"/>
+          <w:szCs w:val="24"/>
+          <w:shd w:val="clear" w:color="auto" w:fill="FAFBFC"/>
+        </w:rPr>
+      </w:pPr>
+      <w:r>
+        <w:rPr>
+          <w:rFonts w:ascii="Open Sans" w:hAnsi="Open Sans"/>
+          <w:b/>
+          <w:bCs/>
+          <w:i/>
+          <w:iCs/>
+          <w:color w:val="2E3D49"/>
+          <w:sz w:val="18"/>
+          <w:szCs w:val="18"/>
+          <w:shd w:val="clear" w:color="auto" w:fill="FAFBFC"/>
+        </w:rPr>
+        <w:t>Figure</w:t>
+      </w:r>
+      <w:r>
+        <w:rPr>
+          <w:rFonts w:ascii="Open Sans" w:hAnsi="Open Sans"/>
+          <w:b/>
+          <w:bCs/>
+          <w:i/>
+          <w:iCs/>
+          <w:color w:val="2E3D49"/>
+          <w:sz w:val="18"/>
+          <w:szCs w:val="18"/>
+          <w:shd w:val="clear" w:color="auto" w:fill="FAFBFC"/>
+        </w:rPr>
+        <w:t xml:space="preserve"> </w:t>
+      </w:r>
+      <w:r>
+        <w:rPr>
+          <w:rFonts w:ascii="Open Sans" w:hAnsi="Open Sans"/>
+          <w:b/>
+          <w:bCs/>
+          <w:i/>
+          <w:iCs/>
+          <w:color w:val="2E3D49"/>
+          <w:sz w:val="18"/>
+          <w:szCs w:val="18"/>
+          <w:shd w:val="clear" w:color="auto" w:fill="FAFBFC"/>
+        </w:rPr>
+        <w:t>2: A sample 5Y-MA results for Riyadh and global temperatures</w:t>
+      </w:r>
+    </w:p>
+    <w:p>
+      <w:pPr>
+        <w:spacing w:line="360" w:lineRule="auto"/>
+        <w:jc w:val="center"/>
+        <w:rPr>
+          <w:rFonts w:ascii="Open Sans" w:hAnsi="Open Sans"/>
+          <w:color w:val="2E3D49"/>
+          <w:sz w:val="24"/>
+          <w:szCs w:val="24"/>
+          <w:shd w:val="clear" w:color="auto" w:fill="FAFBFC"/>
+        </w:rPr>
+      </w:pPr>
+      <w:bookmarkStart w:id="3" w:name="_GoBack"/>
+      <w:bookmarkEnd w:id="3"/>
     </w:p>
     <w:sectPr>
-      <w:footerReference w:type="default" r:id="rId11"/>
+      <w:footerReference w:type="default" r:id="rId12"/>
       <w:pgSz w:w="12240" w:h="15840"/>
       <w:pgMar w:top="1440" w:right="1440" w:bottom="1440" w:left="1440" w:header="720" w:footer="720" w:gutter="0"/>
       <w:pgNumType w:start="1"/>
@@ -1754,7 +2197,7 @@
           <w:rPr>
             <w:noProof/>
           </w:rPr>
-          <w:t>4</w:t>
+          <w:t>5</w:t>
         </w:r>
         <w:r>
           <w:rPr>
@@ -3260,7 +3703,7 @@
 </file>
 
 <file path=customXml/itemProps1.xml><?xml version="1.0" encoding="utf-8"?>
-<ds:datastoreItem xmlns:ds="http://schemas.openxmlformats.org/officeDocument/2006/customXml" ds:itemID="{751C9CBD-1078-49EA-AA93-F4D7B7090EA4}">
+<ds:datastoreItem xmlns:ds="http://schemas.openxmlformats.org/officeDocument/2006/customXml" ds:itemID="{AD3B736E-739F-4F22-B310-DEF7D10EAB91}">
   <ds:schemaRefs>
     <ds:schemaRef ds:uri="http://schemas.openxmlformats.org/officeDocument/2006/bibliography"/>
   </ds:schemaRefs>

</xml_diff>